<commit_message>
added live links to my README file
</commit_message>
<xml_diff>
--- a/README.docx
+++ b/README.docx
@@ -40,6 +40,54 @@
     </w:p>
     <w:p/>
     <w:p>
+      <w:r>
+        <w:t xml:space="preserve">My live link is: </w:t>
+      </w:r>
+      <w:hyperlink r:id="rId5" w:history="1">
+        <w:r>
+          <w:rPr>
+            <w:rStyle w:val="Hyperlink"/>
+          </w:rPr>
+          <w:t>https://barakam</w:t>
+        </w:r>
+        <w:r>
+          <w:rPr>
+            <w:rStyle w:val="Hyperlink"/>
+          </w:rPr>
+          <w:t>w</w:t>
+        </w:r>
+        <w:r>
+          <w:rPr>
+            <w:rStyle w:val="Hyperlink"/>
+          </w:rPr>
+          <w:t>ita.netlify.app</w:t>
+        </w:r>
+      </w:hyperlink>
+    </w:p>
+    <w:p>
+      <w:r>
+        <w:t xml:space="preserve">My </w:t>
+      </w:r>
+      <w:proofErr w:type="spellStart"/>
+      <w:r>
+        <w:t>github</w:t>
+      </w:r>
+      <w:proofErr w:type="spellEnd"/>
+      <w:r>
+        <w:t xml:space="preserve"> repository is: </w:t>
+      </w:r>
+      <w:hyperlink r:id="rId6" w:history="1">
+        <w:r>
+          <w:rPr>
+            <w:rStyle w:val="Hyperlink"/>
+          </w:rPr>
+          <w:t>https://github.com/Baraka17012002/Baraka</w:t>
+        </w:r>
+      </w:hyperlink>
+    </w:p>
+    <w:p/>
+    <w:p/>
+    <w:p>
       <w:pPr>
         <w:pStyle w:val="ListParagraph"/>
         <w:numPr>
@@ -131,8 +179,13 @@
         </w:numPr>
       </w:pPr>
       <w:r>
-        <w:t>Chrome, Microsoft edge and Operamini</w:t>
-      </w:r>
+        <w:t xml:space="preserve">Chrome, Microsoft edge and </w:t>
+      </w:r>
+      <w:proofErr w:type="spellStart"/>
+      <w:r>
+        <w:t>Operamini</w:t>
+      </w:r>
+      <w:proofErr w:type="spellEnd"/>
       <w:r>
         <w:t xml:space="preserve"> </w:t>
       </w:r>
@@ -2573,6 +2626,41 @@
       <w:spacing w:val="5"/>
     </w:rPr>
   </w:style>
+  <w:style w:type="character" w:styleId="Hyperlink">
+    <w:name w:val="Hyperlink"/>
+    <w:basedOn w:val="DefaultParagraphFont"/>
+    <w:uiPriority w:val="99"/>
+    <w:unhideWhenUsed/>
+    <w:rsid w:val="00ED7FAA"/>
+    <w:rPr>
+      <w:color w:val="0563C1" w:themeColor="hyperlink"/>
+      <w:u w:val="single"/>
+    </w:rPr>
+  </w:style>
+  <w:style w:type="character" w:styleId="UnresolvedMention">
+    <w:name w:val="Unresolved Mention"/>
+    <w:basedOn w:val="DefaultParagraphFont"/>
+    <w:uiPriority w:val="99"/>
+    <w:semiHidden/>
+    <w:unhideWhenUsed/>
+    <w:rsid w:val="00ED7FAA"/>
+    <w:rPr>
+      <w:color w:val="605E5C"/>
+      <w:shd w:val="clear" w:color="auto" w:fill="E1DFDD"/>
+    </w:rPr>
+  </w:style>
+  <w:style w:type="character" w:styleId="FollowedHyperlink">
+    <w:name w:val="FollowedHyperlink"/>
+    <w:basedOn w:val="DefaultParagraphFont"/>
+    <w:uiPriority w:val="99"/>
+    <w:semiHidden/>
+    <w:unhideWhenUsed/>
+    <w:rsid w:val="00ED7FAA"/>
+    <w:rPr>
+      <w:color w:val="954F72" w:themeColor="followedHyperlink"/>
+      <w:u w:val="single"/>
+    </w:rPr>
+  </w:style>
 </w:styles>
 </file>
 

</xml_diff>